<commit_message>
Fixat emaillistener och policy document
</commit_message>
<xml_diff>
--- a/src/InternalWebsite/server/Word/Social Media Policy.docx
+++ b/src/InternalWebsite/server/Word/Social Media Policy.docx
@@ -316,30 +316,44 @@
         <w:rPr>
           <w:rFonts w:ascii="Arial Narrow" w:eastAsia="Calibri" w:hAnsi="Arial Narrow" w:cs="Times New Roman"/>
           <w:szCs w:val="24"/>
+        </w:rPr>
+        <w:t>Difax</w:t>
+      </w:r>
+      <w:r>
+        <w:rPr>
+          <w:rFonts w:ascii="Arial Narrow" w:eastAsia="Calibri" w:hAnsi="Arial Narrow" w:cs="Times New Roman"/>
+          <w:szCs w:val="24"/>
+        </w:rPr>
+        <w:t xml:space="preserve">, </w:t>
+      </w:r>
+      <w:r>
+        <w:rPr>
+          <w:rFonts w:ascii="Arial Narrow" w:eastAsia="Calibri" w:hAnsi="Arial Narrow" w:cs="Times New Roman"/>
+          <w:szCs w:val="24"/>
+        </w:rPr>
+        <w:t>or</w:t>
+      </w:r>
+      <w:r>
+        <w:rPr>
+          <w:rFonts w:ascii="Arial Narrow" w:eastAsia="Calibri" w:hAnsi="Arial Narrow" w:cs="Times New Roman"/>
+          <w:szCs w:val="24"/>
+        </w:rPr>
+        <w:t xml:space="preserve"> to </w:t>
+      </w:r>
+      <w:r>
+        <w:rPr>
+          <w:rFonts w:ascii="Arial Narrow" w:eastAsia="Calibri" w:hAnsi="Arial Narrow" w:cs="Times New Roman"/>
+          <w:szCs w:val="24"/>
           <w:u w:val="single"/>
         </w:rPr>
-        <w:t>Difax</w:t>
-      </w:r>
-      <w:r>
-        <w:rPr>
-          <w:rFonts w:ascii="Arial Narrow" w:eastAsia="Calibri" w:hAnsi="Arial Narrow" w:cs="Times New Roman"/>
-          <w:szCs w:val="24"/>
-        </w:rPr>
-        <w:t xml:space="preserve">, </w:t>
-      </w:r>
-      <w:r>
-        <w:rPr>
-          <w:rFonts w:ascii="Arial Narrow" w:eastAsia="Calibri" w:hAnsi="Arial Narrow" w:cs="Times New Roman"/>
-          <w:szCs w:val="24"/>
-        </w:rPr>
-        <w:t>or</w:t>
-      </w:r>
-      <w:r>
-        <w:rPr>
-          <w:rFonts w:ascii="Arial Narrow" w:eastAsia="Calibri" w:hAnsi="Arial Narrow" w:cs="Times New Roman"/>
-          <w:szCs w:val="24"/>
-        </w:rPr>
-        <w:t xml:space="preserve"> to represent that you do so.</w:t>
+        <w:t>represent</w:t>
+      </w:r>
+      <w:r>
+        <w:rPr>
+          <w:rFonts w:ascii="Arial Narrow" w:eastAsia="Calibri" w:hAnsi="Arial Narrow" w:cs="Times New Roman"/>
+          <w:szCs w:val="24"/>
+        </w:rPr>
+        <w:t xml:space="preserve"> that you do so.</w:t>
       </w:r>
     </w:p>
     <w:p>
@@ -834,7 +848,6 @@
         <w:rPr>
           <w:rFonts w:ascii="Arial Narrow" w:eastAsia="Calibri" w:hAnsi="Arial Narrow" w:cs="Times New Roman"/>
           <w:szCs w:val="24"/>
-          <w:u w:val="single"/>
         </w:rPr>
         <w:t>Difax</w:t>
       </w:r>
@@ -843,13 +856,19 @@
           <w:rFonts w:ascii="Arial Narrow" w:eastAsia="Calibri" w:hAnsi="Arial Narrow" w:cs="Times New Roman"/>
           <w:szCs w:val="24"/>
         </w:rPr>
-        <w:t xml:space="preserve"> products or services without permission in writing from the president.  This includes, but is not limited to training, books, products, and freelance writing.  If in </w:t>
-      </w:r>
-      <w:r>
-        <w:rPr>
-          <w:rFonts w:ascii="Arial Narrow" w:eastAsia="Calibri" w:hAnsi="Arial Narrow" w:cs="Times New Roman"/>
-          <w:szCs w:val="24"/>
-          <w:u w:val="single"/>
+        <w:t xml:space="preserve"> </w:t>
+      </w:r>
+      <w:r>
+        <w:rPr>
+          <w:rFonts w:ascii="Arial Narrow" w:eastAsia="Calibri" w:hAnsi="Arial Narrow" w:cs="Times New Roman"/>
+          <w:szCs w:val="24"/>
+        </w:rPr>
+        <w:t xml:space="preserve">products or services without permission in writing from the president.  This includes, but is not limited to training, books, products, and freelance writing.  If in </w:t>
+      </w:r>
+      <w:r>
+        <w:rPr>
+          <w:rFonts w:ascii="Arial Narrow" w:eastAsia="Calibri" w:hAnsi="Arial Narrow" w:cs="Times New Roman"/>
+          <w:szCs w:val="24"/>
         </w:rPr>
         <w:t>doubt</w:t>
       </w:r>
@@ -895,8 +914,31 @@
         <w:rPr>
           <w:rFonts w:ascii="Arial Narrow" w:eastAsia="Calibri" w:hAnsi="Arial Narrow" w:cs="Times New Roman"/>
           <w:szCs w:val="24"/>
-        </w:rPr>
-        <w:t xml:space="preserve">Recognize that you are legally liable for anything you write or present online.  Employees can be disciplined by the company for commentary, content, or images that are defamatory, pornographic, proprietary, harassing, libelous, or that can create a </w:t>
+          <w:u w:val="single"/>
+        </w:rPr>
+        <w:t>Recognize</w:t>
+      </w:r>
+      <w:r>
+        <w:rPr>
+          <w:rFonts w:ascii="Arial Narrow" w:eastAsia="Calibri" w:hAnsi="Arial Narrow" w:cs="Times New Roman"/>
+          <w:szCs w:val="24"/>
+        </w:rPr>
+        <w:t xml:space="preserve"> that you are legally liable for anything you write or present online.  Employees can be </w:t>
+      </w:r>
+      <w:r>
+        <w:rPr>
+          <w:rFonts w:ascii="Arial Narrow" w:eastAsia="Calibri" w:hAnsi="Arial Narrow" w:cs="Times New Roman"/>
+          <w:szCs w:val="24"/>
+          <w:u w:val="single"/>
+        </w:rPr>
+        <w:t>disciplined</w:t>
+      </w:r>
+      <w:r>
+        <w:rPr>
+          <w:rFonts w:ascii="Arial Narrow" w:eastAsia="Calibri" w:hAnsi="Arial Narrow" w:cs="Times New Roman"/>
+          <w:szCs w:val="24"/>
+        </w:rPr>
+        <w:t xml:space="preserve"> by the company for commentary, content, or images that are defamatory, pornographic, proprietary, harassing, libelous, or that can create a </w:t>
       </w:r>
       <w:hyperlink r:id="rId7" w:history="1">
         <w:r>
@@ -907,27 +949,7 @@
             <w:smallCaps/>
             <w:szCs w:val="24"/>
           </w:rPr>
-          <w:t>host</w:t>
-        </w:r>
-        <w:r>
-          <w:rPr>
-            <w:rFonts w:ascii="Arial Narrow" w:eastAsia="Calibri" w:hAnsi="Arial Narrow" w:cs="Times New Roman"/>
-            <w:b/>
-            <w:bCs/>
-            <w:smallCaps/>
-            <w:szCs w:val="24"/>
-          </w:rPr>
-          <w:t>i</w:t>
-        </w:r>
-        <w:r>
-          <w:rPr>
-            <w:rFonts w:ascii="Arial Narrow" w:eastAsia="Calibri" w:hAnsi="Arial Narrow" w:cs="Times New Roman"/>
-            <w:b/>
-            <w:bCs/>
-            <w:smallCaps/>
-            <w:szCs w:val="24"/>
-          </w:rPr>
-          <w:t>le work environment</w:t>
+          <w:t>hostile work environment</w:t>
         </w:r>
       </w:hyperlink>
       <w:r>

</xml_diff>